<commit_message>
modified:   Ingrid_Marlon_Zabdiel__Computec/Doc-SW/Casos de Uso Textuales.docx 	modified:   Ingrid_Marlon_Zabdiel__Computec/Doc-SW/index.doc 	deleted:    Ingrid_Marlon_Zabdiel__Computec/Doc-SW/~$querimientosFuncionales.doc 	deleted:    Ingrid_Marlon_Zabdiel__Computec/Doc-SW/~WRL0442.tmp
</commit_message>
<xml_diff>
--- a/Ingrid_Marlon_Zabdiel__Computec/Doc-SW/Casos de Uso Textuales.docx
+++ b/Ingrid_Marlon_Zabdiel__Computec/Doc-SW/Casos de Uso Textuales.docx
@@ -14,8 +14,1437 @@
         </w:rPr>
         <w:t>Casos de Uso Textuales</w:t>
       </w:r>
+    </w:p>
+    <w:p>
+      <w:pPr>
+        <w:rPr>
+          <w:lang w:val="es-CR"/>
+        </w:rPr>
+      </w:pPr>
+    </w:p>
+    <w:p>
+      <w:pPr>
+        <w:pStyle w:val="ListParagraph"/>
+        <w:numPr>
+          <w:ilvl w:val="0"/>
+          <w:numId w:val="1"/>
+        </w:numPr>
+        <w:rPr>
+          <w:lang w:val="es-CR"/>
+        </w:rPr>
+      </w:pPr>
+      <w:r>
+        <w:rPr>
+          <w:lang w:val="es-CR"/>
+        </w:rPr>
+        <w:t>Autentificarse</w:t>
+      </w:r>
+    </w:p>
+    <w:p>
+      <w:pPr>
+        <w:pStyle w:val="ListParagraph"/>
+        <w:numPr>
+          <w:ilvl w:val="1"/>
+          <w:numId w:val="1"/>
+        </w:numPr>
+        <w:rPr>
+          <w:lang w:val="es-CR"/>
+        </w:rPr>
+      </w:pPr>
+      <w:r>
+        <w:rPr>
+          <w:lang w:val="es-CR"/>
+        </w:rPr>
+        <w:t>El usuario i</w:t>
+      </w:r>
+      <w:r>
+        <w:rPr>
+          <w:lang w:val="es-CR"/>
+        </w:rPr>
+        <w:t>ngresa el nombre de usuario</w:t>
+      </w:r>
+    </w:p>
+    <w:p>
+      <w:pPr>
+        <w:pStyle w:val="ListParagraph"/>
+        <w:numPr>
+          <w:ilvl w:val="1"/>
+          <w:numId w:val="1"/>
+        </w:numPr>
+        <w:rPr>
+          <w:lang w:val="es-CR"/>
+        </w:rPr>
+      </w:pPr>
+      <w:r>
+        <w:rPr>
+          <w:lang w:val="es-CR"/>
+        </w:rPr>
+        <w:t>El usuario i</w:t>
+      </w:r>
+      <w:r>
+        <w:rPr>
+          <w:lang w:val="es-CR"/>
+        </w:rPr>
+        <w:t>ngresa la contraseña</w:t>
+      </w:r>
+    </w:p>
+    <w:p>
+      <w:pPr>
+        <w:pStyle w:val="ListParagraph"/>
+        <w:numPr>
+          <w:ilvl w:val="1"/>
+          <w:numId w:val="1"/>
+        </w:numPr>
+        <w:rPr>
+          <w:lang w:val="es-CR"/>
+        </w:rPr>
+      </w:pPr>
+      <w:r>
+        <w:rPr>
+          <w:lang w:val="es-CR"/>
+        </w:rPr>
+        <w:t>El usuario pide la validación de datos</w:t>
+      </w:r>
+    </w:p>
+    <w:p>
+      <w:pPr>
+        <w:pStyle w:val="ListParagraph"/>
+        <w:numPr>
+          <w:ilvl w:val="1"/>
+          <w:numId w:val="1"/>
+        </w:numPr>
+        <w:rPr>
+          <w:lang w:val="es-CR"/>
+        </w:rPr>
+      </w:pPr>
+      <w:r>
+        <w:rPr>
+          <w:lang w:val="es-CR"/>
+        </w:rPr>
+        <w:t>El sistema validad los datos ingresados</w:t>
+      </w:r>
+    </w:p>
+    <w:p>
+      <w:pPr>
+        <w:pStyle w:val="ListParagraph"/>
+        <w:numPr>
+          <w:ilvl w:val="1"/>
+          <w:numId w:val="1"/>
+        </w:numPr>
+        <w:rPr>
+          <w:lang w:val="es-CR"/>
+        </w:rPr>
+      </w:pPr>
+      <w:r>
+        <w:rPr>
+          <w:lang w:val="es-CR"/>
+        </w:rPr>
+        <w:t>El sistema ingresa a módulo principal</w:t>
+      </w:r>
+    </w:p>
+    <w:p>
+      <w:pPr>
+        <w:pStyle w:val="ListParagraph"/>
+        <w:ind w:left="1080"/>
+        <w:rPr>
+          <w:lang w:val="es-CR"/>
+        </w:rPr>
+      </w:pPr>
+    </w:p>
+    <w:p>
+      <w:pPr>
+        <w:pStyle w:val="Subtitle"/>
+        <w:rPr>
+          <w:lang w:val="es-CR"/>
+        </w:rPr>
+      </w:pPr>
+      <w:r>
+        <w:rPr>
+          <w:lang w:val="es-CR"/>
+        </w:rPr>
+        <w:t>Módulo de ventas</w:t>
+      </w:r>
+    </w:p>
+    <w:p>
+      <w:pPr>
+        <w:pStyle w:val="ListParagraph"/>
+        <w:numPr>
+          <w:ilvl w:val="0"/>
+          <w:numId w:val="2"/>
+        </w:numPr>
+        <w:rPr>
+          <w:lang w:val="es-CR"/>
+        </w:rPr>
+      </w:pPr>
+      <w:r>
+        <w:rPr>
+          <w:lang w:val="es-CR"/>
+        </w:rPr>
+        <w:t>Realizar venta</w:t>
+      </w:r>
+    </w:p>
+    <w:p>
+      <w:pPr>
+        <w:pStyle w:val="ListParagraph"/>
+        <w:numPr>
+          <w:ilvl w:val="1"/>
+          <w:numId w:val="2"/>
+        </w:numPr>
+        <w:rPr>
+          <w:lang w:val="es-CR"/>
+        </w:rPr>
+      </w:pPr>
+      <w:r>
+        <w:rPr>
+          <w:lang w:val="es-CR"/>
+        </w:rPr>
+        <w:t>El usuario elige crear factura</w:t>
+      </w:r>
+    </w:p>
+    <w:p>
+      <w:pPr>
+        <w:pStyle w:val="ListParagraph"/>
+        <w:numPr>
+          <w:ilvl w:val="1"/>
+          <w:numId w:val="2"/>
+        </w:numPr>
+        <w:rPr>
+          <w:lang w:val="es-CR"/>
+        </w:rPr>
+      </w:pPr>
+      <w:r>
+        <w:rPr>
+          <w:lang w:val="es-CR"/>
+        </w:rPr>
+        <w:t>El sistema abre el formulario de creación de factura</w:t>
+      </w:r>
+    </w:p>
+    <w:p>
+      <w:pPr>
+        <w:pStyle w:val="ListParagraph"/>
+        <w:numPr>
+          <w:ilvl w:val="1"/>
+          <w:numId w:val="2"/>
+        </w:numPr>
+        <w:rPr>
+          <w:lang w:val="es-CR"/>
+        </w:rPr>
+      </w:pPr>
+      <w:r>
+        <w:rPr>
+          <w:lang w:val="es-CR"/>
+        </w:rPr>
+        <w:t>El usuario s</w:t>
+      </w:r>
+      <w:r>
+        <w:rPr>
+          <w:lang w:val="es-CR"/>
+        </w:rPr>
+        <w:t>elecciona el código del cliente</w:t>
+      </w:r>
+    </w:p>
+    <w:p>
+      <w:pPr>
+        <w:pStyle w:val="ListParagraph"/>
+        <w:numPr>
+          <w:ilvl w:val="1"/>
+          <w:numId w:val="2"/>
+        </w:numPr>
+        <w:rPr>
+          <w:lang w:val="es-CR"/>
+        </w:rPr>
+      </w:pPr>
+      <w:r>
+        <w:rPr>
+          <w:lang w:val="es-CR"/>
+        </w:rPr>
+        <w:t>El usuario d</w:t>
+      </w:r>
+      <w:r>
+        <w:rPr>
+          <w:lang w:val="es-CR"/>
+        </w:rPr>
+        <w:t>igita el código de cada producto</w:t>
+      </w:r>
+    </w:p>
+    <w:p>
+      <w:pPr>
+        <w:pStyle w:val="ListParagraph"/>
+        <w:numPr>
+          <w:ilvl w:val="1"/>
+          <w:numId w:val="2"/>
+        </w:numPr>
+        <w:rPr>
+          <w:lang w:val="es-CR"/>
+        </w:rPr>
+      </w:pPr>
+      <w:r>
+        <w:rPr>
+          <w:lang w:val="es-CR"/>
+        </w:rPr>
+        <w:t>El usuario e</w:t>
+      </w:r>
+      <w:r>
+        <w:rPr>
+          <w:lang w:val="es-CR"/>
+        </w:rPr>
+        <w:t>lige la cantidad o por default deja el valor en uno</w:t>
+      </w:r>
+    </w:p>
+    <w:p>
+      <w:pPr>
+        <w:pStyle w:val="ListParagraph"/>
+        <w:numPr>
+          <w:ilvl w:val="1"/>
+          <w:numId w:val="2"/>
+        </w:numPr>
+        <w:rPr>
+          <w:lang w:val="es-CR"/>
+        </w:rPr>
+      </w:pPr>
+      <w:r>
+        <w:rPr>
+          <w:lang w:val="es-CR"/>
+        </w:rPr>
+        <w:t>El usuario elige la opción de procesar cobro</w:t>
+      </w:r>
+    </w:p>
+    <w:p>
+      <w:pPr>
+        <w:pStyle w:val="ListParagraph"/>
+        <w:numPr>
+          <w:ilvl w:val="1"/>
+          <w:numId w:val="2"/>
+        </w:numPr>
+        <w:rPr>
+          <w:lang w:val="es-CR"/>
+        </w:rPr>
+      </w:pPr>
+      <w:r>
+        <w:rPr>
+          <w:lang w:val="es-CR"/>
+        </w:rPr>
+        <w:t>El sistema</w:t>
+      </w:r>
+      <w:r>
+        <w:rPr>
+          <w:lang w:val="es-CR"/>
+        </w:rPr>
+        <w:t xml:space="preserve"> muestra el total </w:t>
+      </w:r>
+      <w:r>
+        <w:rPr>
+          <w:lang w:val="es-CR"/>
+        </w:rPr>
+        <w:t>a cobrar</w:t>
+      </w:r>
+    </w:p>
+    <w:p>
+      <w:pPr>
+        <w:pStyle w:val="ListParagraph"/>
+        <w:numPr>
+          <w:ilvl w:val="1"/>
+          <w:numId w:val="2"/>
+        </w:numPr>
+        <w:rPr>
+          <w:lang w:val="es-CR"/>
+        </w:rPr>
+      </w:pPr>
+      <w:r>
+        <w:rPr>
+          <w:lang w:val="es-CR"/>
+        </w:rPr>
+        <w:t>El usuario i</w:t>
+      </w:r>
+      <w:r>
+        <w:rPr>
+          <w:lang w:val="es-CR"/>
+        </w:rPr>
+        <w:t>ngresa el monto recibido</w:t>
+      </w:r>
+    </w:p>
+    <w:p>
+      <w:pPr>
+        <w:pStyle w:val="ListParagraph"/>
+        <w:numPr>
+          <w:ilvl w:val="1"/>
+          <w:numId w:val="2"/>
+        </w:numPr>
+        <w:rPr>
+          <w:lang w:val="es-CR"/>
+        </w:rPr>
+      </w:pPr>
+      <w:r>
+        <w:rPr>
+          <w:lang w:val="es-CR"/>
+        </w:rPr>
+        <w:t>El usuario elige realizar pago</w:t>
+      </w:r>
+    </w:p>
+    <w:p>
+      <w:pPr>
+        <w:pStyle w:val="ListParagraph"/>
+        <w:numPr>
+          <w:ilvl w:val="1"/>
+          <w:numId w:val="2"/>
+        </w:numPr>
+        <w:rPr>
+          <w:lang w:val="es-CR"/>
+        </w:rPr>
+      </w:pPr>
+      <w:r>
+        <w:rPr>
+          <w:lang w:val="es-CR"/>
+        </w:rPr>
+        <w:t>El sistema muestra el vuelto que debe dar</w:t>
+      </w:r>
+    </w:p>
+    <w:p>
+      <w:pPr>
+        <w:pStyle w:val="ListParagraph"/>
+        <w:numPr>
+          <w:ilvl w:val="1"/>
+          <w:numId w:val="2"/>
+        </w:numPr>
+        <w:rPr>
+          <w:lang w:val="es-CR"/>
+        </w:rPr>
+      </w:pPr>
+      <w:r>
+        <w:rPr>
+          <w:lang w:val="es-CR"/>
+        </w:rPr>
+        <w:t>El usuario acepta</w:t>
+      </w:r>
+    </w:p>
+    <w:p>
+      <w:pPr>
+        <w:pStyle w:val="ListParagraph"/>
+        <w:numPr>
+          <w:ilvl w:val="1"/>
+          <w:numId w:val="2"/>
+        </w:numPr>
+        <w:rPr>
+          <w:lang w:val="es-CR"/>
+        </w:rPr>
+      </w:pPr>
+      <w:r>
+        <w:rPr>
+          <w:lang w:val="es-CR"/>
+        </w:rPr>
+        <w:t>El sistema imprime la factura</w:t>
+      </w:r>
+    </w:p>
+    <w:p>
+      <w:pPr>
+        <w:pStyle w:val="ListParagraph"/>
+        <w:ind w:left="1080"/>
+        <w:rPr>
+          <w:lang w:val="es-CR"/>
+        </w:rPr>
+      </w:pPr>
+    </w:p>
+    <w:p>
+      <w:pPr>
+        <w:pStyle w:val="ListParagraph"/>
+        <w:numPr>
+          <w:ilvl w:val="0"/>
+          <w:numId w:val="2"/>
+        </w:numPr>
+        <w:rPr>
+          <w:lang w:val="es-CR"/>
+        </w:rPr>
+      </w:pPr>
+      <w:r>
+        <w:rPr>
+          <w:lang w:val="es-CR"/>
+        </w:rPr>
+        <w:t>Modificar venta</w:t>
+      </w:r>
+    </w:p>
+    <w:p>
+      <w:pPr>
+        <w:pStyle w:val="ListParagraph"/>
+        <w:numPr>
+          <w:ilvl w:val="1"/>
+          <w:numId w:val="2"/>
+        </w:numPr>
+        <w:rPr>
+          <w:lang w:val="es-CR"/>
+        </w:rPr>
+      </w:pPr>
+      <w:r>
+        <w:rPr>
+          <w:lang w:val="es-CR"/>
+        </w:rPr>
+        <w:t>El usuario elige la factura que desea modificar</w:t>
+      </w:r>
+    </w:p>
+    <w:p>
+      <w:pPr>
+        <w:pStyle w:val="ListParagraph"/>
+        <w:numPr>
+          <w:ilvl w:val="1"/>
+          <w:numId w:val="2"/>
+        </w:numPr>
+        <w:rPr>
+          <w:lang w:val="es-CR"/>
+        </w:rPr>
+      </w:pPr>
+      <w:r>
+        <w:rPr>
+          <w:lang w:val="es-CR"/>
+        </w:rPr>
+        <w:t>El sistema muestra la factura como un formulario lleno</w:t>
+      </w:r>
+    </w:p>
+    <w:p>
+      <w:pPr>
+        <w:pStyle w:val="ListParagraph"/>
+        <w:numPr>
+          <w:ilvl w:val="1"/>
+          <w:numId w:val="2"/>
+        </w:numPr>
+        <w:rPr>
+          <w:lang w:val="es-CR"/>
+        </w:rPr>
+      </w:pPr>
+      <w:r>
+        <w:rPr>
+          <w:lang w:val="es-CR"/>
+        </w:rPr>
+        <w:t>El usuario cambia los datos que desea</w:t>
+      </w:r>
+    </w:p>
+    <w:p>
+      <w:pPr>
+        <w:pStyle w:val="ListParagraph"/>
+        <w:numPr>
+          <w:ilvl w:val="1"/>
+          <w:numId w:val="2"/>
+        </w:numPr>
+        <w:rPr>
+          <w:lang w:val="es-CR"/>
+        </w:rPr>
+      </w:pPr>
+      <w:r>
+        <w:rPr>
+          <w:lang w:val="es-CR"/>
+        </w:rPr>
+        <w:t>El usuario pide guardar los cambios</w:t>
+      </w:r>
+    </w:p>
+    <w:p>
+      <w:pPr>
+        <w:pStyle w:val="ListParagraph"/>
+        <w:numPr>
+          <w:ilvl w:val="1"/>
+          <w:numId w:val="2"/>
+        </w:numPr>
+        <w:rPr>
+          <w:lang w:val="es-CR"/>
+        </w:rPr>
+      </w:pPr>
+      <w:r>
+        <w:rPr>
+          <w:lang w:val="es-CR"/>
+        </w:rPr>
+        <w:t>El sistema actualiza los datos de la factura en la base de datos</w:t>
+      </w:r>
+    </w:p>
+    <w:p>
+      <w:pPr>
+        <w:pStyle w:val="ListParagraph"/>
+        <w:numPr>
+          <w:ilvl w:val="1"/>
+          <w:numId w:val="2"/>
+        </w:numPr>
+        <w:rPr>
+          <w:lang w:val="es-CR"/>
+        </w:rPr>
+      </w:pPr>
+      <w:r>
+        <w:rPr>
+          <w:lang w:val="es-CR"/>
+        </w:rPr>
+        <w:t>El sistema regresa al módulo de ventas</w:t>
+      </w:r>
+    </w:p>
+    <w:p>
+      <w:pPr>
+        <w:pStyle w:val="ListParagraph"/>
+        <w:ind w:left="1080"/>
+        <w:rPr>
+          <w:lang w:val="es-CR"/>
+        </w:rPr>
+      </w:pPr>
+    </w:p>
+    <w:p>
+      <w:pPr>
+        <w:pStyle w:val="ListParagraph"/>
+        <w:numPr>
+          <w:ilvl w:val="0"/>
+          <w:numId w:val="2"/>
+        </w:numPr>
+        <w:rPr>
+          <w:lang w:val="es-CR"/>
+        </w:rPr>
+      </w:pPr>
+      <w:r>
+        <w:rPr>
+          <w:lang w:val="es-CR"/>
+        </w:rPr>
+        <w:t>Cancelar Venta</w:t>
+      </w:r>
+    </w:p>
+    <w:p>
+      <w:pPr>
+        <w:pStyle w:val="ListParagraph"/>
+        <w:numPr>
+          <w:ilvl w:val="1"/>
+          <w:numId w:val="2"/>
+        </w:numPr>
+        <w:rPr>
+          <w:lang w:val="es-CR"/>
+        </w:rPr>
+      </w:pPr>
+      <w:r>
+        <w:rPr>
+          <w:lang w:val="es-CR"/>
+        </w:rPr>
+        <w:t>El usuario elige la factura que desea invalidar</w:t>
+      </w:r>
+    </w:p>
+    <w:p>
+      <w:pPr>
+        <w:pStyle w:val="ListParagraph"/>
+        <w:numPr>
+          <w:ilvl w:val="1"/>
+          <w:numId w:val="2"/>
+        </w:numPr>
+        <w:rPr>
+          <w:lang w:val="es-CR"/>
+        </w:rPr>
+      </w:pPr>
+      <w:r>
+        <w:rPr>
+          <w:lang w:val="es-CR"/>
+        </w:rPr>
+        <w:t>El sistema solicita un motivo de cancelación</w:t>
+      </w:r>
+    </w:p>
+    <w:p>
+      <w:pPr>
+        <w:pStyle w:val="ListParagraph"/>
+        <w:numPr>
+          <w:ilvl w:val="1"/>
+          <w:numId w:val="2"/>
+        </w:numPr>
+        <w:rPr>
+          <w:lang w:val="es-CR"/>
+        </w:rPr>
+      </w:pPr>
+      <w:r>
+        <w:rPr>
+          <w:lang w:val="es-CR"/>
+        </w:rPr>
+        <w:t>El usuario ingresa el motivo</w:t>
+      </w:r>
+    </w:p>
+    <w:p>
+      <w:pPr>
+        <w:pStyle w:val="ListParagraph"/>
+        <w:numPr>
+          <w:ilvl w:val="1"/>
+          <w:numId w:val="2"/>
+        </w:numPr>
+        <w:rPr>
+          <w:lang w:val="es-CR"/>
+        </w:rPr>
+      </w:pPr>
+      <w:r>
+        <w:rPr>
+          <w:lang w:val="es-CR"/>
+        </w:rPr>
+        <w:t>El usuario solicita la invalidación</w:t>
+      </w:r>
+    </w:p>
+    <w:p>
+      <w:pPr>
+        <w:pStyle w:val="ListParagraph"/>
+        <w:numPr>
+          <w:ilvl w:val="1"/>
+          <w:numId w:val="2"/>
+        </w:numPr>
+        <w:rPr>
+          <w:lang w:val="es-CR"/>
+        </w:rPr>
+      </w:pPr>
+      <w:r>
+        <w:rPr>
+          <w:lang w:val="es-CR"/>
+        </w:rPr>
+        <w:t>El sistema guarda el código de factura en facturas invalidadas</w:t>
+      </w:r>
+    </w:p>
+    <w:p>
+      <w:pPr>
+        <w:pStyle w:val="ListParagraph"/>
+        <w:numPr>
+          <w:ilvl w:val="1"/>
+          <w:numId w:val="2"/>
+        </w:numPr>
+        <w:rPr>
+          <w:lang w:val="es-CR"/>
+        </w:rPr>
+      </w:pPr>
+      <w:r>
+        <w:rPr>
+          <w:lang w:val="es-CR"/>
+        </w:rPr>
+        <w:t>El sistema elimina el código de factura de las facturas procesadas</w:t>
+      </w:r>
+    </w:p>
+    <w:p>
+      <w:pPr>
+        <w:pStyle w:val="ListParagraph"/>
+        <w:numPr>
+          <w:ilvl w:val="1"/>
+          <w:numId w:val="2"/>
+        </w:numPr>
+        <w:rPr>
+          <w:lang w:val="es-CR"/>
+        </w:rPr>
+      </w:pPr>
+      <w:r>
+        <w:rPr>
+          <w:lang w:val="es-CR"/>
+        </w:rPr>
+        <w:lastRenderedPageBreak/>
+        <w:t>El sistema regresa al módulo de ventas</w:t>
+      </w:r>
+    </w:p>
+    <w:p>
+      <w:pPr>
+        <w:pStyle w:val="ListParagraph"/>
+        <w:ind w:left="1080"/>
+        <w:rPr>
+          <w:lang w:val="es-CR"/>
+        </w:rPr>
+      </w:pPr>
+    </w:p>
+    <w:p>
+      <w:pPr>
+        <w:pStyle w:val="Subtitle"/>
+        <w:rPr>
+          <w:lang w:val="es-CR"/>
+        </w:rPr>
+      </w:pPr>
+      <w:r>
+        <w:rPr>
+          <w:lang w:val="es-CR"/>
+        </w:rPr>
+        <w:t>Módulo de reparaciones</w:t>
+      </w:r>
+    </w:p>
+    <w:p>
+      <w:pPr>
+        <w:pStyle w:val="ListParagraph"/>
+        <w:numPr>
+          <w:ilvl w:val="0"/>
+          <w:numId w:val="3"/>
+        </w:numPr>
+        <w:rPr>
+          <w:lang w:val="es-CR"/>
+        </w:rPr>
+      </w:pPr>
+      <w:r>
+        <w:rPr>
+          <w:lang w:val="es-CR"/>
+        </w:rPr>
+        <w:t>Ver  Reparaciones Pendientes</w:t>
+      </w:r>
+    </w:p>
+    <w:p>
+      <w:pPr>
+        <w:pStyle w:val="ListParagraph"/>
+        <w:numPr>
+          <w:ilvl w:val="1"/>
+          <w:numId w:val="3"/>
+        </w:numPr>
+        <w:rPr>
+          <w:lang w:val="es-CR"/>
+        </w:rPr>
+      </w:pPr>
+      <w:r>
+        <w:rPr>
+          <w:lang w:val="es-CR"/>
+        </w:rPr>
+        <w:t>El sistema despliega las boletas de reparaciones pendientes en la ventana principal del módulo</w:t>
+      </w:r>
+    </w:p>
+    <w:p>
+      <w:pPr>
+        <w:pStyle w:val="ListParagraph"/>
+        <w:numPr>
+          <w:ilvl w:val="1"/>
+          <w:numId w:val="3"/>
+        </w:numPr>
+        <w:rPr>
+          <w:lang w:val="es-CR"/>
+        </w:rPr>
+      </w:pPr>
+      <w:r>
+        <w:rPr>
+          <w:lang w:val="es-CR"/>
+        </w:rPr>
+        <w:t>El usuario selecciona una boleta de reparación pendiente</w:t>
+      </w:r>
+    </w:p>
+    <w:p>
+      <w:pPr>
+        <w:pStyle w:val="ListParagraph"/>
+        <w:numPr>
+          <w:ilvl w:val="1"/>
+          <w:numId w:val="3"/>
+        </w:numPr>
+        <w:rPr>
+          <w:lang w:val="es-CR"/>
+        </w:rPr>
+      </w:pPr>
+      <w:r>
+        <w:rPr>
+          <w:lang w:val="es-CR"/>
+        </w:rPr>
+        <w:t>El sistema despliega los detalles de la boleta de reparación</w:t>
+      </w:r>
+    </w:p>
+    <w:p>
+      <w:pPr>
+        <w:pStyle w:val="ListParagraph"/>
+        <w:numPr>
+          <w:ilvl w:val="1"/>
+          <w:numId w:val="3"/>
+        </w:numPr>
+        <w:rPr>
+          <w:lang w:val="es-CR"/>
+        </w:rPr>
+      </w:pPr>
+      <w:r>
+        <w:rPr>
+          <w:lang w:val="es-CR"/>
+        </w:rPr>
+        <w:t>El usuario elige salir</w:t>
+      </w:r>
+    </w:p>
+    <w:p>
+      <w:pPr>
+        <w:pStyle w:val="ListParagraph"/>
+        <w:numPr>
+          <w:ilvl w:val="1"/>
+          <w:numId w:val="3"/>
+        </w:numPr>
+        <w:rPr>
+          <w:lang w:val="es-CR"/>
+        </w:rPr>
+      </w:pPr>
+      <w:r>
+        <w:rPr>
+          <w:lang w:val="es-CR"/>
+        </w:rPr>
+        <w:t>El sistema regresa a la ventana principal del módulo</w:t>
+      </w:r>
+    </w:p>
+    <w:p>
+      <w:pPr>
+        <w:pStyle w:val="ListParagraph"/>
+        <w:ind w:left="1080"/>
+        <w:rPr>
+          <w:lang w:val="es-CR"/>
+        </w:rPr>
+      </w:pPr>
+    </w:p>
+    <w:p>
+      <w:pPr>
+        <w:pStyle w:val="ListParagraph"/>
+        <w:numPr>
+          <w:ilvl w:val="0"/>
+          <w:numId w:val="3"/>
+        </w:numPr>
+        <w:rPr>
+          <w:lang w:val="es-CR"/>
+        </w:rPr>
+      </w:pPr>
+      <w:r>
+        <w:rPr>
+          <w:lang w:val="es-CR"/>
+        </w:rPr>
+        <w:t>Ingresar equipo a reparación</w:t>
+      </w:r>
+    </w:p>
+    <w:p>
+      <w:pPr>
+        <w:pStyle w:val="ListParagraph"/>
+        <w:numPr>
+          <w:ilvl w:val="1"/>
+          <w:numId w:val="3"/>
+        </w:numPr>
+        <w:rPr>
+          <w:lang w:val="es-CR"/>
+        </w:rPr>
+      </w:pPr>
+      <w:r>
+        <w:rPr>
+          <w:lang w:val="es-CR"/>
+        </w:rPr>
+        <w:t>El usuario ingresa al formulario de reparación</w:t>
+      </w:r>
+    </w:p>
+    <w:p>
+      <w:pPr>
+        <w:pStyle w:val="ListParagraph"/>
+        <w:numPr>
+          <w:ilvl w:val="1"/>
+          <w:numId w:val="3"/>
+        </w:numPr>
+        <w:rPr>
+          <w:lang w:val="es-CR"/>
+        </w:rPr>
+      </w:pPr>
+      <w:r>
+        <w:rPr>
+          <w:lang w:val="es-CR"/>
+        </w:rPr>
+        <w:t>El sistema asigna el usuario a esa boleta</w:t>
+      </w:r>
+    </w:p>
+    <w:p>
+      <w:pPr>
+        <w:pStyle w:val="ListParagraph"/>
+        <w:numPr>
+          <w:ilvl w:val="1"/>
+          <w:numId w:val="3"/>
+        </w:numPr>
+        <w:rPr>
+          <w:lang w:val="es-CR"/>
+        </w:rPr>
+      </w:pPr>
+      <w:r>
+        <w:rPr>
+          <w:lang w:val="es-CR"/>
+        </w:rPr>
+        <w:t>El usuario selecciona el código del cliente</w:t>
+      </w:r>
+    </w:p>
+    <w:p>
+      <w:pPr>
+        <w:pStyle w:val="ListParagraph"/>
+        <w:numPr>
+          <w:ilvl w:val="1"/>
+          <w:numId w:val="3"/>
+        </w:numPr>
+        <w:rPr>
+          <w:lang w:val="es-CR"/>
+        </w:rPr>
+      </w:pPr>
+      <w:r>
+        <w:rPr>
+          <w:lang w:val="es-CR"/>
+        </w:rPr>
+        <w:t>El usuario ingresa el nombre del cliente</w:t>
+      </w:r>
+    </w:p>
+    <w:p>
+      <w:pPr>
+        <w:pStyle w:val="ListParagraph"/>
+        <w:numPr>
+          <w:ilvl w:val="1"/>
+          <w:numId w:val="3"/>
+        </w:numPr>
+        <w:rPr>
+          <w:lang w:val="es-CR"/>
+        </w:rPr>
+      </w:pPr>
+      <w:r>
+        <w:rPr>
+          <w:lang w:val="es-CR"/>
+        </w:rPr>
+        <w:t>El usuario ingresa el teléfono del cliente</w:t>
+      </w:r>
+    </w:p>
+    <w:p>
+      <w:pPr>
+        <w:pStyle w:val="ListParagraph"/>
+        <w:numPr>
+          <w:ilvl w:val="1"/>
+          <w:numId w:val="3"/>
+        </w:numPr>
+        <w:rPr>
+          <w:lang w:val="es-CR"/>
+        </w:rPr>
+      </w:pPr>
+      <w:r>
+        <w:rPr>
+          <w:lang w:val="es-CR"/>
+        </w:rPr>
+        <w:t>El usuario selecciona la cantidad de equipos ingresados</w:t>
+      </w:r>
+    </w:p>
+    <w:p>
+      <w:pPr>
+        <w:pStyle w:val="ListParagraph"/>
+        <w:numPr>
+          <w:ilvl w:val="1"/>
+          <w:numId w:val="3"/>
+        </w:numPr>
+        <w:rPr>
+          <w:lang w:val="es-CR"/>
+        </w:rPr>
+      </w:pPr>
+      <w:r>
+        <w:rPr>
+          <w:lang w:val="es-CR"/>
+        </w:rPr>
+        <w:t>El sistema agrega un panel de formulario por cada equipo</w:t>
+      </w:r>
+    </w:p>
+    <w:p>
+      <w:pPr>
+        <w:pStyle w:val="ListParagraph"/>
+        <w:numPr>
+          <w:ilvl w:val="1"/>
+          <w:numId w:val="3"/>
+        </w:numPr>
+        <w:rPr>
+          <w:lang w:val="es-CR"/>
+        </w:rPr>
+      </w:pPr>
+      <w:r>
+        <w:rPr>
+          <w:lang w:val="es-CR"/>
+        </w:rPr>
+        <w:t>El usuario selecciona cada tipo de equipo a reparar</w:t>
+      </w:r>
+    </w:p>
+    <w:p>
+      <w:pPr>
+        <w:pStyle w:val="ListParagraph"/>
+        <w:numPr>
+          <w:ilvl w:val="1"/>
+          <w:numId w:val="3"/>
+        </w:numPr>
+        <w:rPr>
+          <w:lang w:val="es-CR"/>
+        </w:rPr>
+      </w:pPr>
+      <w:r>
+        <w:rPr>
+          <w:lang w:val="es-CR"/>
+        </w:rPr>
+        <w:t>El usuario ingresa el numero serial de cada equipo</w:t>
+      </w:r>
+    </w:p>
+    <w:p>
+      <w:pPr>
+        <w:pStyle w:val="ListParagraph"/>
+        <w:numPr>
+          <w:ilvl w:val="1"/>
+          <w:numId w:val="3"/>
+        </w:numPr>
+        <w:rPr>
+          <w:lang w:val="es-CR"/>
+        </w:rPr>
+      </w:pPr>
+      <w:r>
+        <w:rPr>
+          <w:lang w:val="es-CR"/>
+        </w:rPr>
+        <w:t>El usuario ingresa la marca de cada equipo</w:t>
+      </w:r>
+    </w:p>
+    <w:p>
+      <w:pPr>
+        <w:pStyle w:val="ListParagraph"/>
+        <w:numPr>
+          <w:ilvl w:val="1"/>
+          <w:numId w:val="3"/>
+        </w:numPr>
+        <w:rPr>
+          <w:lang w:val="es-CR"/>
+        </w:rPr>
+      </w:pPr>
+      <w:r>
+        <w:rPr>
+          <w:lang w:val="es-CR"/>
+        </w:rPr>
+        <w:t>El usuario ingresa el daño reportado de cada equipo</w:t>
+      </w:r>
+    </w:p>
+    <w:p>
+      <w:pPr>
+        <w:pStyle w:val="ListParagraph"/>
+        <w:numPr>
+          <w:ilvl w:val="1"/>
+          <w:numId w:val="3"/>
+        </w:numPr>
+        <w:rPr>
+          <w:lang w:val="es-CR"/>
+        </w:rPr>
+      </w:pPr>
+      <w:r>
+        <w:rPr>
+          <w:lang w:val="es-CR"/>
+        </w:rPr>
+        <w:t>El usuario solicita imprimir el formulario</w:t>
+      </w:r>
+    </w:p>
+    <w:p>
+      <w:pPr>
+        <w:pStyle w:val="ListParagraph"/>
+        <w:numPr>
+          <w:ilvl w:val="1"/>
+          <w:numId w:val="3"/>
+        </w:numPr>
+        <w:rPr>
+          <w:lang w:val="es-CR"/>
+        </w:rPr>
+      </w:pPr>
+      <w:r>
+        <w:rPr>
+          <w:lang w:val="es-CR"/>
+        </w:rPr>
+        <w:t>El sistema valida que los campos obligatorios no estén vacíos</w:t>
+      </w:r>
+    </w:p>
+    <w:p>
+      <w:pPr>
+        <w:pStyle w:val="ListParagraph"/>
+        <w:numPr>
+          <w:ilvl w:val="1"/>
+          <w:numId w:val="3"/>
+        </w:numPr>
+        <w:rPr>
+          <w:lang w:val="es-CR"/>
+        </w:rPr>
+      </w:pPr>
+      <w:r>
+        <w:rPr>
+          <w:lang w:val="es-CR"/>
+        </w:rPr>
+        <w:t>El sistema guarda la boleta en la base de datos</w:t>
+      </w:r>
+    </w:p>
+    <w:p>
+      <w:pPr>
+        <w:pStyle w:val="ListParagraph"/>
+        <w:numPr>
+          <w:ilvl w:val="1"/>
+          <w:numId w:val="3"/>
+        </w:numPr>
+        <w:rPr>
+          <w:lang w:val="es-CR"/>
+        </w:rPr>
+      </w:pPr>
+      <w:r>
+        <w:rPr>
+          <w:lang w:val="es-CR"/>
+        </w:rPr>
+        <w:t>El sistema imprime el formulario</w:t>
+      </w:r>
+    </w:p>
+    <w:p>
+      <w:pPr>
+        <w:pStyle w:val="ListParagraph"/>
+        <w:numPr>
+          <w:ilvl w:val="1"/>
+          <w:numId w:val="3"/>
+        </w:numPr>
+        <w:rPr>
+          <w:lang w:val="es-CR"/>
+        </w:rPr>
+      </w:pPr>
+      <w:r>
+        <w:rPr>
+          <w:lang w:val="es-CR"/>
+        </w:rPr>
+        <w:t>El sistema regresa al módulo de reparaciones</w:t>
+      </w:r>
+    </w:p>
+    <w:p>
+      <w:pPr>
+        <w:pStyle w:val="ListParagraph"/>
+        <w:ind w:left="1080"/>
+        <w:rPr>
+          <w:lang w:val="es-CR"/>
+        </w:rPr>
+      </w:pPr>
+    </w:p>
+    <w:p>
+      <w:pPr>
+        <w:pStyle w:val="ListParagraph"/>
+        <w:numPr>
+          <w:ilvl w:val="0"/>
+          <w:numId w:val="3"/>
+        </w:numPr>
+        <w:rPr>
+          <w:lang w:val="es-CR"/>
+        </w:rPr>
+      </w:pPr>
+      <w:r>
+        <w:rPr>
+          <w:lang w:val="es-CR"/>
+        </w:rPr>
+        <w:t>Reportar Reparación</w:t>
+      </w:r>
+    </w:p>
+    <w:p>
+      <w:pPr>
+        <w:pStyle w:val="ListParagraph"/>
+        <w:numPr>
+          <w:ilvl w:val="1"/>
+          <w:numId w:val="3"/>
+        </w:numPr>
+        <w:rPr>
+          <w:lang w:val="es-CR"/>
+        </w:rPr>
+      </w:pPr>
+      <w:r>
+        <w:rPr>
+          <w:lang w:val="es-CR"/>
+        </w:rPr>
+        <w:t>El sistema despliega las boletas de reparaciones pendientes</w:t>
+      </w:r>
+    </w:p>
+    <w:p>
+      <w:pPr>
+        <w:pStyle w:val="ListParagraph"/>
+        <w:numPr>
+          <w:ilvl w:val="1"/>
+          <w:numId w:val="3"/>
+        </w:numPr>
+        <w:rPr>
+          <w:lang w:val="es-CR"/>
+        </w:rPr>
+      </w:pPr>
+      <w:r>
+        <w:rPr>
+          <w:lang w:val="es-CR"/>
+        </w:rPr>
+        <w:t>El usuario selecciona una boleta de reparación</w:t>
+      </w:r>
+    </w:p>
+    <w:p>
+      <w:pPr>
+        <w:pStyle w:val="ListParagraph"/>
+        <w:numPr>
+          <w:ilvl w:val="1"/>
+          <w:numId w:val="3"/>
+        </w:numPr>
+        <w:rPr>
+          <w:lang w:val="es-CR"/>
+        </w:rPr>
+      </w:pPr>
+      <w:r>
+        <w:rPr>
+          <w:lang w:val="es-CR"/>
+        </w:rPr>
+        <w:t>El sistema muestra la boleta de reparación</w:t>
+      </w:r>
+    </w:p>
+    <w:p>
+      <w:pPr>
+        <w:pStyle w:val="ListParagraph"/>
+        <w:numPr>
+          <w:ilvl w:val="1"/>
+          <w:numId w:val="3"/>
+        </w:numPr>
+        <w:rPr>
+          <w:lang w:val="es-CR"/>
+        </w:rPr>
+      </w:pPr>
+      <w:r>
+        <w:rPr>
+          <w:lang w:val="es-CR"/>
+        </w:rPr>
+        <w:t>El sistema abre una ventana con un formulario para detallar la reparación</w:t>
+      </w:r>
+    </w:p>
+    <w:p>
+      <w:pPr>
+        <w:pStyle w:val="ListParagraph"/>
+        <w:numPr>
+          <w:ilvl w:val="1"/>
+          <w:numId w:val="3"/>
+        </w:numPr>
+        <w:rPr>
+          <w:lang w:val="es-CR"/>
+        </w:rPr>
+      </w:pPr>
+      <w:r>
+        <w:rPr>
+          <w:lang w:val="es-CR"/>
+        </w:rPr>
+        <w:t>El usuario ingresa la descripción de la reparación realizada</w:t>
+      </w:r>
+    </w:p>
+    <w:p>
+      <w:pPr>
+        <w:pStyle w:val="ListParagraph"/>
+        <w:numPr>
+          <w:ilvl w:val="1"/>
+          <w:numId w:val="3"/>
+        </w:numPr>
+        <w:rPr>
+          <w:lang w:val="es-CR"/>
+        </w:rPr>
+      </w:pPr>
+      <w:r>
+        <w:rPr>
+          <w:lang w:val="es-CR"/>
+        </w:rPr>
+        <w:t>El usuario selecciona el estado del equipo (pendiente, reparado, sin reparación)</w:t>
+      </w:r>
+    </w:p>
+    <w:p>
+      <w:pPr>
+        <w:pStyle w:val="ListParagraph"/>
+        <w:numPr>
+          <w:ilvl w:val="1"/>
+          <w:numId w:val="3"/>
+        </w:numPr>
+        <w:rPr>
+          <w:lang w:val="es-CR"/>
+        </w:rPr>
+      </w:pPr>
+      <w:r>
+        <w:rPr>
+          <w:lang w:val="es-CR"/>
+        </w:rPr>
+        <w:t>El usuario ingresa el monto de la reparación (opcional)</w:t>
+      </w:r>
+    </w:p>
+    <w:p>
+      <w:pPr>
+        <w:pStyle w:val="ListParagraph"/>
+        <w:numPr>
+          <w:ilvl w:val="1"/>
+          <w:numId w:val="3"/>
+        </w:numPr>
+        <w:rPr>
+          <w:lang w:val="es-CR"/>
+        </w:rPr>
+      </w:pPr>
+      <w:r>
+        <w:rPr>
+          <w:lang w:val="es-CR"/>
+        </w:rPr>
+        <w:t>El usuario elige reportar reparación</w:t>
+      </w:r>
+    </w:p>
+    <w:p>
+      <w:pPr>
+        <w:pStyle w:val="ListParagraph"/>
+        <w:numPr>
+          <w:ilvl w:val="1"/>
+          <w:numId w:val="3"/>
+        </w:numPr>
+        <w:rPr>
+          <w:lang w:val="es-CR"/>
+        </w:rPr>
+      </w:pPr>
+      <w:r>
+        <w:rPr>
+          <w:lang w:val="es-CR"/>
+        </w:rPr>
+        <w:t>El sistema guarda los cambios en la base de datos</w:t>
+      </w:r>
+    </w:p>
+    <w:p>
+      <w:pPr>
+        <w:pStyle w:val="ListParagraph"/>
+        <w:numPr>
+          <w:ilvl w:val="1"/>
+          <w:numId w:val="3"/>
+        </w:numPr>
+        <w:rPr>
+          <w:lang w:val="es-CR"/>
+        </w:rPr>
+      </w:pPr>
+      <w:r>
+        <w:rPr>
+          <w:lang w:val="es-CR"/>
+        </w:rPr>
+        <w:t>El sistema cierra la ventana y permanece la boleta de reparación en pantalla</w:t>
+      </w:r>
+    </w:p>
+    <w:p>
+      <w:pPr>
+        <w:pStyle w:val="ListParagraph"/>
+        <w:numPr>
+          <w:ilvl w:val="1"/>
+          <w:numId w:val="3"/>
+        </w:numPr>
+        <w:rPr>
+          <w:lang w:val="es-CR"/>
+        </w:rPr>
+      </w:pPr>
+      <w:r>
+        <w:rPr>
+          <w:lang w:val="es-CR"/>
+        </w:rPr>
+        <w:lastRenderedPageBreak/>
+        <w:t>El usuario elige salir</w:t>
+      </w:r>
+    </w:p>
+    <w:p>
+      <w:pPr>
+        <w:pStyle w:val="ListParagraph"/>
+        <w:numPr>
+          <w:ilvl w:val="1"/>
+          <w:numId w:val="3"/>
+        </w:numPr>
+        <w:rPr>
+          <w:lang w:val="es-CR"/>
+        </w:rPr>
+      </w:pPr>
+      <w:r>
+        <w:rPr>
+          <w:lang w:val="es-CR"/>
+        </w:rPr>
+        <w:t>El sistema regresa al módulo de reparaciones</w:t>
+      </w:r>
+    </w:p>
+    <w:p>
+      <w:pPr>
+        <w:pStyle w:val="ListParagraph"/>
+        <w:ind w:left="1080"/>
+        <w:rPr>
+          <w:lang w:val="es-CR"/>
+        </w:rPr>
+      </w:pPr>
+    </w:p>
+    <w:p>
+      <w:pPr>
+        <w:pStyle w:val="ListParagraph"/>
+        <w:numPr>
+          <w:ilvl w:val="0"/>
+          <w:numId w:val="3"/>
+        </w:numPr>
+        <w:rPr>
+          <w:lang w:val="es-CR"/>
+        </w:rPr>
+      </w:pPr>
       <w:bookmarkStart w:id="0" w:name="_GoBack"/>
       <w:bookmarkEnd w:id="0"/>
+    </w:p>
+    <w:p>
+      <w:pPr>
+        <w:pStyle w:val="ListParagraph"/>
+        <w:ind w:left="1080"/>
+        <w:rPr>
+          <w:lang w:val="es-CR"/>
+        </w:rPr>
+      </w:pPr>
     </w:p>
     <w:sectPr>
       <w:pgSz w:w="12240" w:h="15840"/>
@@ -25,6 +1454,383 @@
     </w:sectPr>
   </w:body>
 </w:document>
+</file>
+
+<file path=word/numbering.xml><?xml version="1.0" encoding="utf-8"?>
+<w:numbering xmlns:wpc="http://schemas.microsoft.com/office/word/2010/wordprocessingCanvas" xmlns:mc="http://schemas.openxmlformats.org/markup-compatibility/2006" xmlns:o="urn:schemas-microsoft-com:office:office" xmlns:r="http://schemas.openxmlformats.org/officeDocument/2006/relationships" xmlns:m="http://schemas.openxmlformats.org/officeDocument/2006/math" xmlns:v="urn:schemas-microsoft-com:vml" xmlns:wp14="http://schemas.microsoft.com/office/word/2010/wordprocessingDrawing" xmlns:wp="http://schemas.openxmlformats.org/drawingml/2006/wordprocessingDrawing" xmlns:w10="urn:schemas-microsoft-com:office:word" xmlns:w="http://schemas.openxmlformats.org/wordprocessingml/2006/main" xmlns:w14="http://schemas.microsoft.com/office/word/2010/wordml" xmlns:wpg="http://schemas.microsoft.com/office/word/2010/wordprocessingGroup" xmlns:wpi="http://schemas.microsoft.com/office/word/2010/wordprocessingInk" xmlns:wne="http://schemas.microsoft.com/office/word/2006/wordml" xmlns:wps="http://schemas.microsoft.com/office/word/2010/wordprocessingShape" mc:Ignorable="w14 wp14">
+  <w:abstractNum w:abstractNumId="0">
+    <w:nsid w:val="05B40586"/>
+    <w:multiLevelType w:val="multilevel"/>
+    <w:tmpl w:val="B1E081CC"/>
+    <w:lvl w:ilvl="0">
+      <w:start w:val="1"/>
+      <w:numFmt w:val="decimal"/>
+      <w:lvlText w:val="%1."/>
+      <w:lvlJc w:val="left"/>
+      <w:pPr>
+        <w:ind w:left="720" w:hanging="360"/>
+      </w:pPr>
+      <w:rPr>
+        <w:rFonts w:hint="default"/>
+      </w:rPr>
+    </w:lvl>
+    <w:lvl w:ilvl="1">
+      <w:start w:val="1"/>
+      <w:numFmt w:val="decimal"/>
+      <w:isLgl/>
+      <w:lvlText w:val="%1.%2"/>
+      <w:lvlJc w:val="left"/>
+      <w:pPr>
+        <w:ind w:left="1080" w:hanging="360"/>
+      </w:pPr>
+      <w:rPr>
+        <w:rFonts w:hint="default"/>
+      </w:rPr>
+    </w:lvl>
+    <w:lvl w:ilvl="2">
+      <w:start w:val="1"/>
+      <w:numFmt w:val="decimal"/>
+      <w:isLgl/>
+      <w:lvlText w:val="%1.%2.%3"/>
+      <w:lvlJc w:val="left"/>
+      <w:pPr>
+        <w:ind w:left="1800" w:hanging="720"/>
+      </w:pPr>
+      <w:rPr>
+        <w:rFonts w:hint="default"/>
+      </w:rPr>
+    </w:lvl>
+    <w:lvl w:ilvl="3">
+      <w:start w:val="1"/>
+      <w:numFmt w:val="decimal"/>
+      <w:isLgl/>
+      <w:lvlText w:val="%1.%2.%3.%4"/>
+      <w:lvlJc w:val="left"/>
+      <w:pPr>
+        <w:ind w:left="2160" w:hanging="720"/>
+      </w:pPr>
+      <w:rPr>
+        <w:rFonts w:hint="default"/>
+      </w:rPr>
+    </w:lvl>
+    <w:lvl w:ilvl="4">
+      <w:start w:val="1"/>
+      <w:numFmt w:val="decimal"/>
+      <w:isLgl/>
+      <w:lvlText w:val="%1.%2.%3.%4.%5"/>
+      <w:lvlJc w:val="left"/>
+      <w:pPr>
+        <w:ind w:left="2880" w:hanging="1080"/>
+      </w:pPr>
+      <w:rPr>
+        <w:rFonts w:hint="default"/>
+      </w:rPr>
+    </w:lvl>
+    <w:lvl w:ilvl="5">
+      <w:start w:val="1"/>
+      <w:numFmt w:val="decimal"/>
+      <w:isLgl/>
+      <w:lvlText w:val="%1.%2.%3.%4.%5.%6"/>
+      <w:lvlJc w:val="left"/>
+      <w:pPr>
+        <w:ind w:left="3240" w:hanging="1080"/>
+      </w:pPr>
+      <w:rPr>
+        <w:rFonts w:hint="default"/>
+      </w:rPr>
+    </w:lvl>
+    <w:lvl w:ilvl="6">
+      <w:start w:val="1"/>
+      <w:numFmt w:val="decimal"/>
+      <w:isLgl/>
+      <w:lvlText w:val="%1.%2.%3.%4.%5.%6.%7"/>
+      <w:lvlJc w:val="left"/>
+      <w:pPr>
+        <w:ind w:left="3960" w:hanging="1440"/>
+      </w:pPr>
+      <w:rPr>
+        <w:rFonts w:hint="default"/>
+      </w:rPr>
+    </w:lvl>
+    <w:lvl w:ilvl="7">
+      <w:start w:val="1"/>
+      <w:numFmt w:val="decimal"/>
+      <w:isLgl/>
+      <w:lvlText w:val="%1.%2.%3.%4.%5.%6.%7.%8"/>
+      <w:lvlJc w:val="left"/>
+      <w:pPr>
+        <w:ind w:left="4320" w:hanging="1440"/>
+      </w:pPr>
+      <w:rPr>
+        <w:rFonts w:hint="default"/>
+      </w:rPr>
+    </w:lvl>
+    <w:lvl w:ilvl="8">
+      <w:start w:val="1"/>
+      <w:numFmt w:val="decimal"/>
+      <w:isLgl/>
+      <w:lvlText w:val="%1.%2.%3.%4.%5.%6.%7.%8.%9"/>
+      <w:lvlJc w:val="left"/>
+      <w:pPr>
+        <w:ind w:left="4680" w:hanging="1440"/>
+      </w:pPr>
+      <w:rPr>
+        <w:rFonts w:hint="default"/>
+      </w:rPr>
+    </w:lvl>
+  </w:abstractNum>
+  <w:abstractNum w:abstractNumId="1">
+    <w:nsid w:val="116807D9"/>
+    <w:multiLevelType w:val="multilevel"/>
+    <w:tmpl w:val="2B02427C"/>
+    <w:lvl w:ilvl="0">
+      <w:start w:val="1"/>
+      <w:numFmt w:val="decimal"/>
+      <w:lvlText w:val="%1."/>
+      <w:lvlJc w:val="left"/>
+      <w:pPr>
+        <w:ind w:left="720" w:hanging="360"/>
+      </w:pPr>
+      <w:rPr>
+        <w:rFonts w:hint="default"/>
+      </w:rPr>
+    </w:lvl>
+    <w:lvl w:ilvl="1">
+      <w:start w:val="1"/>
+      <w:numFmt w:val="decimal"/>
+      <w:isLgl/>
+      <w:lvlText w:val="%1.%2"/>
+      <w:lvlJc w:val="left"/>
+      <w:pPr>
+        <w:ind w:left="1080" w:hanging="360"/>
+      </w:pPr>
+      <w:rPr>
+        <w:rFonts w:hint="default"/>
+      </w:rPr>
+    </w:lvl>
+    <w:lvl w:ilvl="2">
+      <w:start w:val="1"/>
+      <w:numFmt w:val="decimal"/>
+      <w:isLgl/>
+      <w:lvlText w:val="%1.%2.%3"/>
+      <w:lvlJc w:val="left"/>
+      <w:pPr>
+        <w:ind w:left="1800" w:hanging="720"/>
+      </w:pPr>
+      <w:rPr>
+        <w:rFonts w:hint="default"/>
+      </w:rPr>
+    </w:lvl>
+    <w:lvl w:ilvl="3">
+      <w:start w:val="1"/>
+      <w:numFmt w:val="decimal"/>
+      <w:isLgl/>
+      <w:lvlText w:val="%1.%2.%3.%4"/>
+      <w:lvlJc w:val="left"/>
+      <w:pPr>
+        <w:ind w:left="2160" w:hanging="720"/>
+      </w:pPr>
+      <w:rPr>
+        <w:rFonts w:hint="default"/>
+      </w:rPr>
+    </w:lvl>
+    <w:lvl w:ilvl="4">
+      <w:start w:val="1"/>
+      <w:numFmt w:val="decimal"/>
+      <w:isLgl/>
+      <w:lvlText w:val="%1.%2.%3.%4.%5"/>
+      <w:lvlJc w:val="left"/>
+      <w:pPr>
+        <w:ind w:left="2880" w:hanging="1080"/>
+      </w:pPr>
+      <w:rPr>
+        <w:rFonts w:hint="default"/>
+      </w:rPr>
+    </w:lvl>
+    <w:lvl w:ilvl="5">
+      <w:start w:val="1"/>
+      <w:numFmt w:val="decimal"/>
+      <w:isLgl/>
+      <w:lvlText w:val="%1.%2.%3.%4.%5.%6"/>
+      <w:lvlJc w:val="left"/>
+      <w:pPr>
+        <w:ind w:left="3240" w:hanging="1080"/>
+      </w:pPr>
+      <w:rPr>
+        <w:rFonts w:hint="default"/>
+      </w:rPr>
+    </w:lvl>
+    <w:lvl w:ilvl="6">
+      <w:start w:val="1"/>
+      <w:numFmt w:val="decimal"/>
+      <w:isLgl/>
+      <w:lvlText w:val="%1.%2.%3.%4.%5.%6.%7"/>
+      <w:lvlJc w:val="left"/>
+      <w:pPr>
+        <w:ind w:left="3960" w:hanging="1440"/>
+      </w:pPr>
+      <w:rPr>
+        <w:rFonts w:hint="default"/>
+      </w:rPr>
+    </w:lvl>
+    <w:lvl w:ilvl="7">
+      <w:start w:val="1"/>
+      <w:numFmt w:val="decimal"/>
+      <w:isLgl/>
+      <w:lvlText w:val="%1.%2.%3.%4.%5.%6.%7.%8"/>
+      <w:lvlJc w:val="left"/>
+      <w:pPr>
+        <w:ind w:left="4320" w:hanging="1440"/>
+      </w:pPr>
+      <w:rPr>
+        <w:rFonts w:hint="default"/>
+      </w:rPr>
+    </w:lvl>
+    <w:lvl w:ilvl="8">
+      <w:start w:val="1"/>
+      <w:numFmt w:val="decimal"/>
+      <w:isLgl/>
+      <w:lvlText w:val="%1.%2.%3.%4.%5.%6.%7.%8.%9"/>
+      <w:lvlJc w:val="left"/>
+      <w:pPr>
+        <w:ind w:left="4680" w:hanging="1440"/>
+      </w:pPr>
+      <w:rPr>
+        <w:rFonts w:hint="default"/>
+      </w:rPr>
+    </w:lvl>
+  </w:abstractNum>
+  <w:abstractNum w:abstractNumId="2">
+    <w:nsid w:val="23912EA5"/>
+    <w:multiLevelType w:val="multilevel"/>
+    <w:tmpl w:val="CCF2FC64"/>
+    <w:lvl w:ilvl="0">
+      <w:start w:val="1"/>
+      <w:numFmt w:val="decimal"/>
+      <w:lvlText w:val="%1."/>
+      <w:lvlJc w:val="left"/>
+      <w:pPr>
+        <w:ind w:left="720" w:hanging="360"/>
+      </w:pPr>
+      <w:rPr>
+        <w:rFonts w:hint="default"/>
+      </w:rPr>
+    </w:lvl>
+    <w:lvl w:ilvl="1">
+      <w:start w:val="1"/>
+      <w:numFmt w:val="decimal"/>
+      <w:isLgl/>
+      <w:lvlText w:val="%1.%2"/>
+      <w:lvlJc w:val="left"/>
+      <w:pPr>
+        <w:ind w:left="1080" w:hanging="360"/>
+      </w:pPr>
+      <w:rPr>
+        <w:rFonts w:hint="default"/>
+      </w:rPr>
+    </w:lvl>
+    <w:lvl w:ilvl="2">
+      <w:start w:val="1"/>
+      <w:numFmt w:val="decimal"/>
+      <w:isLgl/>
+      <w:lvlText w:val="%1.%2.%3"/>
+      <w:lvlJc w:val="left"/>
+      <w:pPr>
+        <w:ind w:left="1800" w:hanging="720"/>
+      </w:pPr>
+      <w:rPr>
+        <w:rFonts w:hint="default"/>
+      </w:rPr>
+    </w:lvl>
+    <w:lvl w:ilvl="3">
+      <w:start w:val="1"/>
+      <w:numFmt w:val="decimal"/>
+      <w:isLgl/>
+      <w:lvlText w:val="%1.%2.%3.%4"/>
+      <w:lvlJc w:val="left"/>
+      <w:pPr>
+        <w:ind w:left="2160" w:hanging="720"/>
+      </w:pPr>
+      <w:rPr>
+        <w:rFonts w:hint="default"/>
+      </w:rPr>
+    </w:lvl>
+    <w:lvl w:ilvl="4">
+      <w:start w:val="1"/>
+      <w:numFmt w:val="decimal"/>
+      <w:isLgl/>
+      <w:lvlText w:val="%1.%2.%3.%4.%5"/>
+      <w:lvlJc w:val="left"/>
+      <w:pPr>
+        <w:ind w:left="2880" w:hanging="1080"/>
+      </w:pPr>
+      <w:rPr>
+        <w:rFonts w:hint="default"/>
+      </w:rPr>
+    </w:lvl>
+    <w:lvl w:ilvl="5">
+      <w:start w:val="1"/>
+      <w:numFmt w:val="decimal"/>
+      <w:isLgl/>
+      <w:lvlText w:val="%1.%2.%3.%4.%5.%6"/>
+      <w:lvlJc w:val="left"/>
+      <w:pPr>
+        <w:ind w:left="3240" w:hanging="1080"/>
+      </w:pPr>
+      <w:rPr>
+        <w:rFonts w:hint="default"/>
+      </w:rPr>
+    </w:lvl>
+    <w:lvl w:ilvl="6">
+      <w:start w:val="1"/>
+      <w:numFmt w:val="decimal"/>
+      <w:isLgl/>
+      <w:lvlText w:val="%1.%2.%3.%4.%5.%6.%7"/>
+      <w:lvlJc w:val="left"/>
+      <w:pPr>
+        <w:ind w:left="3960" w:hanging="1440"/>
+      </w:pPr>
+      <w:rPr>
+        <w:rFonts w:hint="default"/>
+      </w:rPr>
+    </w:lvl>
+    <w:lvl w:ilvl="7">
+      <w:start w:val="1"/>
+      <w:numFmt w:val="decimal"/>
+      <w:isLgl/>
+      <w:lvlText w:val="%1.%2.%3.%4.%5.%6.%7.%8"/>
+      <w:lvlJc w:val="left"/>
+      <w:pPr>
+        <w:ind w:left="4320" w:hanging="1440"/>
+      </w:pPr>
+      <w:rPr>
+        <w:rFonts w:hint="default"/>
+      </w:rPr>
+    </w:lvl>
+    <w:lvl w:ilvl="8">
+      <w:start w:val="1"/>
+      <w:numFmt w:val="decimal"/>
+      <w:isLgl/>
+      <w:lvlText w:val="%1.%2.%3.%4.%5.%6.%7.%8.%9"/>
+      <w:lvlJc w:val="left"/>
+      <w:pPr>
+        <w:ind w:left="4680" w:hanging="1440"/>
+      </w:pPr>
+      <w:rPr>
+        <w:rFonts w:hint="default"/>
+      </w:rPr>
+    </w:lvl>
+  </w:abstractNum>
+  <w:num w:numId="1">
+    <w:abstractNumId w:val="2"/>
+  </w:num>
+  <w:num w:numId="2">
+    <w:abstractNumId w:val="0"/>
+  </w:num>
+  <w:num w:numId="3">
+    <w:abstractNumId w:val="1"/>
+  </w:num>
+</w:numbering>
 </file>
 
 <file path=word/styles.xml><?xml version="1.0" encoding="utf-8"?>
@@ -214,6 +2020,56 @@
     <w:semiHidden/>
     <w:unhideWhenUsed/>
   </w:style>
+  <w:style w:type="paragraph" w:styleId="ListParagraph">
+    <w:name w:val="List Paragraph"/>
+    <w:basedOn w:val="Normal"/>
+    <w:uiPriority w:val="34"/>
+    <w:qFormat/>
+    <w:rsid w:val="00D37F3F"/>
+    <w:pPr>
+      <w:ind w:left="720"/>
+      <w:contextualSpacing/>
+    </w:pPr>
+  </w:style>
+  <w:style w:type="paragraph" w:styleId="Subtitle">
+    <w:name w:val="Subtitle"/>
+    <w:basedOn w:val="Normal"/>
+    <w:next w:val="Normal"/>
+    <w:link w:val="SubtitleChar"/>
+    <w:uiPriority w:val="11"/>
+    <w:qFormat/>
+    <w:rsid w:val="00345CDD"/>
+    <w:pPr>
+      <w:numPr>
+        <w:ilvl w:val="1"/>
+      </w:numPr>
+    </w:pPr>
+    <w:rPr>
+      <w:rFonts w:asciiTheme="majorHAnsi" w:eastAsiaTheme="majorEastAsia" w:hAnsiTheme="majorHAnsi" w:cstheme="majorBidi"/>
+      <w:i/>
+      <w:iCs/>
+      <w:color w:val="4F81BD" w:themeColor="accent1"/>
+      <w:spacing w:val="15"/>
+      <w:sz w:val="24"/>
+      <w:szCs w:val="24"/>
+    </w:rPr>
+  </w:style>
+  <w:style w:type="character" w:customStyle="1" w:styleId="SubtitleChar">
+    <w:name w:val="Subtitle Char"/>
+    <w:basedOn w:val="DefaultParagraphFont"/>
+    <w:link w:val="Subtitle"/>
+    <w:uiPriority w:val="11"/>
+    <w:rsid w:val="00345CDD"/>
+    <w:rPr>
+      <w:rFonts w:asciiTheme="majorHAnsi" w:eastAsiaTheme="majorEastAsia" w:hAnsiTheme="majorHAnsi" w:cstheme="majorBidi"/>
+      <w:i/>
+      <w:iCs/>
+      <w:color w:val="4F81BD" w:themeColor="accent1"/>
+      <w:spacing w:val="15"/>
+      <w:sz w:val="24"/>
+      <w:szCs w:val="24"/>
+    </w:rPr>
+  </w:style>
 </w:styles>
 </file>
 
@@ -403,6 +2259,56 @@
     <w:uiPriority w:val="99"/>
     <w:semiHidden/>
     <w:unhideWhenUsed/>
+  </w:style>
+  <w:style w:type="paragraph" w:styleId="ListParagraph">
+    <w:name w:val="List Paragraph"/>
+    <w:basedOn w:val="Normal"/>
+    <w:uiPriority w:val="34"/>
+    <w:qFormat/>
+    <w:rsid w:val="00D37F3F"/>
+    <w:pPr>
+      <w:ind w:left="720"/>
+      <w:contextualSpacing/>
+    </w:pPr>
+  </w:style>
+  <w:style w:type="paragraph" w:styleId="Subtitle">
+    <w:name w:val="Subtitle"/>
+    <w:basedOn w:val="Normal"/>
+    <w:next w:val="Normal"/>
+    <w:link w:val="SubtitleChar"/>
+    <w:uiPriority w:val="11"/>
+    <w:qFormat/>
+    <w:rsid w:val="00345CDD"/>
+    <w:pPr>
+      <w:numPr>
+        <w:ilvl w:val="1"/>
+      </w:numPr>
+    </w:pPr>
+    <w:rPr>
+      <w:rFonts w:asciiTheme="majorHAnsi" w:eastAsiaTheme="majorEastAsia" w:hAnsiTheme="majorHAnsi" w:cstheme="majorBidi"/>
+      <w:i/>
+      <w:iCs/>
+      <w:color w:val="4F81BD" w:themeColor="accent1"/>
+      <w:spacing w:val="15"/>
+      <w:sz w:val="24"/>
+      <w:szCs w:val="24"/>
+    </w:rPr>
+  </w:style>
+  <w:style w:type="character" w:customStyle="1" w:styleId="SubtitleChar">
+    <w:name w:val="Subtitle Char"/>
+    <w:basedOn w:val="DefaultParagraphFont"/>
+    <w:link w:val="Subtitle"/>
+    <w:uiPriority w:val="11"/>
+    <w:rsid w:val="00345CDD"/>
+    <w:rPr>
+      <w:rFonts w:asciiTheme="majorHAnsi" w:eastAsiaTheme="majorEastAsia" w:hAnsiTheme="majorHAnsi" w:cstheme="majorBidi"/>
+      <w:i/>
+      <w:iCs/>
+      <w:color w:val="4F81BD" w:themeColor="accent1"/>
+      <w:spacing w:val="15"/>
+      <w:sz w:val="24"/>
+      <w:szCs w:val="24"/>
+    </w:rPr>
   </w:style>
 </w:styles>
 </file>

</xml_diff>